<commit_message>
updates for stage 3
</commit_message>
<xml_diff>
--- a/Quroum_Round_USA/Documentation.docx
+++ b/Quroum_Round_USA/Documentation.docx
@@ -24,7 +24,10 @@
           <w:bCs/>
         </w:rPr>
       </w:pPr>
-      <w:hyperlink r:id="rId10">
+      <w:r>
+        <w:t xml:space="preserve">Links - </w:t>
+      </w:r>
+      <w:hyperlink r:id="rId10" w:history="1">
         <w:r>
           <w:rPr>
             <w:rStyle w:val="Hyperlink"/>
@@ -44,19 +47,18 @@
       </w:pPr>
       <w:proofErr w:type="spellStart"/>
       <w:r>
+        <w:t>Goto</w:t>
+      </w:r>
+      <w:proofErr w:type="spellEnd"/>
+      <w:r>
+        <w:t xml:space="preserve"> </w:t>
+      </w:r>
+      <w:r>
         <w:rPr>
           <w:b/>
           <w:bCs/>
         </w:rPr>
-        <w:t>Goto</w:t>
-      </w:r>
-      <w:proofErr w:type="spellEnd"/>
-      <w:r>
-        <w:rPr>
-          <w:b/>
-          <w:bCs/>
-        </w:rPr>
-        <w:t xml:space="preserve"> - </w:t>
+        <w:t xml:space="preserve">- </w:t>
       </w:r>
       <w:hyperlink r:id="rId11">
         <w:r>
@@ -70,81 +72,33 @@
       </w:hyperlink>
     </w:p>
     <w:p>
-      <w:pPr>
-        <w:rPr>
-          <w:b/>
-          <w:bCs/>
-        </w:rPr>
-      </w:pPr>
-      <w:r>
-        <w:rPr>
-          <w:b/>
-          <w:bCs/>
-        </w:rPr>
+      <w:r>
         <w:t xml:space="preserve">Create </w:t>
       </w:r>
       <w:r>
-        <w:rPr>
-          <w:b/>
-          <w:bCs/>
-        </w:rPr>
         <w:t xml:space="preserve">a </w:t>
       </w:r>
       <w:r>
-        <w:rPr>
-          <w:b/>
-          <w:bCs/>
-        </w:rPr>
         <w:t>route by selecting two locations, then generate directions</w:t>
       </w:r>
       <w:r>
-        <w:rPr>
-          <w:b/>
-          <w:bCs/>
-        </w:rPr>
         <w:t>.</w:t>
       </w:r>
     </w:p>
     <w:p>
-      <w:pPr>
-        <w:rPr>
-          <w:b/>
-          <w:bCs/>
-        </w:rPr>
-      </w:pPr>
-      <w:r>
-        <w:rPr>
-          <w:b/>
-          <w:bCs/>
-        </w:rPr>
+      <w:r>
         <w:t>At top of layer</w:t>
       </w:r>
       <w:r>
-        <w:rPr>
-          <w:b/>
-          <w:bCs/>
-        </w:rPr>
         <w:t>,</w:t>
       </w:r>
       <w:r>
-        <w:rPr>
-          <w:b/>
-          <w:bCs/>
-        </w:rPr>
         <w:t xml:space="preserve"> click with </w:t>
       </w:r>
       <w:r>
-        <w:rPr>
-          <w:b/>
-          <w:bCs/>
-        </w:rPr>
         <w:t>left-hand</w:t>
       </w:r>
       <w:r>
-        <w:rPr>
-          <w:b/>
-          <w:bCs/>
-        </w:rPr>
         <w:t xml:space="preserve"> mouse button on the three dots</w:t>
       </w:r>
     </w:p>
@@ -154,10 +108,10 @@
           <w:noProof/>
         </w:rPr>
         <w:drawing>
-          <wp:inline distT="0" distB="0" distL="0" distR="0" wp14:anchorId="0AA6DA96" wp14:editId="12022B58">
-            <wp:extent cx="4572000" cy="2190750"/>
+          <wp:inline distT="0" distB="0" distL="0" distR="0" wp14:anchorId="2429FCF3" wp14:editId="6927A876">
+            <wp:extent cx="3280353" cy="3951027"/>
             <wp:effectExtent l="0" t="0" r="0" b="0"/>
-            <wp:docPr id="998002138" name="Picture 998002138"/>
+            <wp:docPr id="2" name="Picture 2" descr="Map&#10;&#10;Description automatically generated with low confidence"/>
             <wp:cNvGraphicFramePr>
               <a:graphicFrameLocks xmlns:a="http://schemas.openxmlformats.org/drawingml/2006/main" noChangeAspect="1"/>
             </wp:cNvGraphicFramePr>
@@ -165,17 +119,11 @@
               <a:graphicData uri="http://schemas.openxmlformats.org/drawingml/2006/picture">
                 <pic:pic xmlns:pic="http://schemas.openxmlformats.org/drawingml/2006/picture">
                   <pic:nvPicPr>
-                    <pic:cNvPr id="0" name=""/>
+                    <pic:cNvPr id="2" name="Picture 2" descr="Map&#10;&#10;Description automatically generated with low confidence"/>
                     <pic:cNvPicPr/>
                   </pic:nvPicPr>
                   <pic:blipFill>
-                    <a:blip r:embed="rId12">
-                      <a:extLst>
-                        <a:ext uri="{28A0092B-C50C-407E-A947-70E740481C1C}">
-                          <a14:useLocalDpi xmlns:a14="http://schemas.microsoft.com/office/drawing/2010/main" val="0"/>
-                        </a:ext>
-                      </a:extLst>
-                    </a:blip>
+                    <a:blip r:embed="rId12"/>
                     <a:stretch>
                       <a:fillRect/>
                     </a:stretch>
@@ -183,7 +131,7 @@
                   <pic:spPr>
                     <a:xfrm>
                       <a:off x="0" y="0"/>
-                      <a:ext cx="4572000" cy="2190750"/>
+                      <a:ext cx="3294683" cy="3968286"/>
                     </a:xfrm>
                     <a:prstGeom prst="rect">
                       <a:avLst/>
@@ -219,10 +167,10 @@
           <w:noProof/>
         </w:rPr>
         <w:drawing>
-          <wp:inline distT="0" distB="0" distL="0" distR="0" wp14:anchorId="016D900A" wp14:editId="1268123D">
-            <wp:extent cx="4572000" cy="2533650"/>
-            <wp:effectExtent l="0" t="0" r="0" b="0"/>
-            <wp:docPr id="195133930" name="Picture 195133930"/>
+          <wp:inline distT="0" distB="0" distL="0" distR="0" wp14:anchorId="6A49A778" wp14:editId="31763445">
+            <wp:extent cx="3241175" cy="2586251"/>
+            <wp:effectExtent l="0" t="0" r="0" b="5080"/>
+            <wp:docPr id="3" name="Picture 3" descr="Map&#10;&#10;Description automatically generated with low confidence"/>
             <wp:cNvGraphicFramePr>
               <a:graphicFrameLocks xmlns:a="http://schemas.openxmlformats.org/drawingml/2006/main" noChangeAspect="1"/>
             </wp:cNvGraphicFramePr>
@@ -230,17 +178,11 @@
               <a:graphicData uri="http://schemas.openxmlformats.org/drawingml/2006/picture">
                 <pic:pic xmlns:pic="http://schemas.openxmlformats.org/drawingml/2006/picture">
                   <pic:nvPicPr>
-                    <pic:cNvPr id="0" name=""/>
+                    <pic:cNvPr id="3" name="Picture 3" descr="Map&#10;&#10;Description automatically generated with low confidence"/>
                     <pic:cNvPicPr/>
                   </pic:nvPicPr>
                   <pic:blipFill>
-                    <a:blip r:embed="rId13">
-                      <a:extLst>
-                        <a:ext uri="{28A0092B-C50C-407E-A947-70E740481C1C}">
-                          <a14:useLocalDpi xmlns:a14="http://schemas.microsoft.com/office/drawing/2010/main" val="0"/>
-                        </a:ext>
-                      </a:extLst>
-                    </a:blip>
+                    <a:blip r:embed="rId13"/>
                     <a:stretch>
                       <a:fillRect/>
                     </a:stretch>
@@ -248,7 +190,7 @@
                   <pic:spPr>
                     <a:xfrm>
                       <a:off x="0" y="0"/>
-                      <a:ext cx="4572000" cy="2533650"/>
+                      <a:ext cx="3259962" cy="2601242"/>
                     </a:xfrm>
                     <a:prstGeom prst="rect">
                       <a:avLst/>
@@ -262,45 +204,19 @@
       </w:r>
     </w:p>
     <w:p>
-      <w:pPr>
-        <w:rPr>
-          <w:b/>
-          <w:bCs/>
-        </w:rPr>
-      </w:pPr>
-      <w:r>
-        <w:rPr>
-          <w:b/>
-          <w:bCs/>
-        </w:rPr>
+      <w:r>
         <w:t>When prompted to download the file</w:t>
       </w:r>
       <w:r>
-        <w:rPr>
-          <w:b/>
-          <w:bCs/>
-        </w:rPr>
         <w:t>,</w:t>
       </w:r>
       <w:r>
-        <w:rPr>
-          <w:b/>
-          <w:bCs/>
-        </w:rPr>
         <w:t xml:space="preserve"> click on “Entire map</w:t>
       </w:r>
       <w:r>
-        <w:rPr>
-          <w:b/>
-          <w:bCs/>
-        </w:rPr>
         <w:t>.</w:t>
       </w:r>
       <w:r>
-        <w:rPr>
-          <w:b/>
-          <w:bCs/>
-        </w:rPr>
         <w:t>”</w:t>
       </w:r>
     </w:p>
@@ -309,6 +225,7 @@
         <w:rPr>
           <w:noProof/>
         </w:rPr>
+        <w:lastRenderedPageBreak/>
         <w:drawing>
           <wp:inline distT="0" distB="0" distL="0" distR="0" wp14:anchorId="55AFE7EF" wp14:editId="26AF2155">
             <wp:extent cx="4572000" cy="1876425"/>
@@ -374,7 +291,6 @@
         <w:rPr>
           <w:noProof/>
         </w:rPr>
-        <w:lastRenderedPageBreak/>
         <w:drawing>
           <wp:inline distT="0" distB="0" distL="0" distR="0" wp14:anchorId="454EFDAB" wp14:editId="0F827D1B">
             <wp:extent cx="4572000" cy="1838325"/>
@@ -543,6 +459,7 @@
         <w:rPr>
           <w:noProof/>
         </w:rPr>
+        <w:lastRenderedPageBreak/>
         <w:drawing>
           <wp:inline distT="0" distB="0" distL="0" distR="0" wp14:anchorId="6EC2A495" wp14:editId="153AAC03">
             <wp:extent cx="4620954" cy="5000625"/>
@@ -657,7 +574,6 @@
           <w:sz w:val="16"/>
           <w:szCs w:val="16"/>
         </w:rPr>
-        <w:lastRenderedPageBreak/>
         <w:t xml:space="preserve">#  </w:t>
       </w:r>
       <w:proofErr w:type="spellStart"/>
@@ -1644,6 +1560,11 @@
     </w:p>
     <w:p/>
     <w:p/>
+    <w:p>
+      <w:r>
+        <w:t>-------------------------------------------------------------------------------------------------------------------------------------------</w:t>
+      </w:r>
+    </w:p>
     <w:p/>
     <w:p/>
     <w:p/>
@@ -4419,7 +4340,7 @@
       </w:pPr>
     </w:lvl>
   </w:abstractNum>
-  <w:num w:numId="1">
+  <w:num w:numId="1" w16cid:durableId="415831975">
     <w:abstractNumId w:val="0"/>
   </w:num>
 </w:numbering>
@@ -5149,12 +5070,6 @@
 </file>
 
 <file path=customXml/item1.xml><?xml version="1.0" encoding="utf-8"?>
-<p:properties xmlns:p="http://schemas.microsoft.com/office/2006/metadata/properties" xmlns:xsi="http://www.w3.org/2001/XMLSchema-instance" xmlns:pc="http://schemas.microsoft.com/office/infopath/2007/PartnerControls">
-  <documentManagement/>
-</p:properties>
-</file>
-
-<file path=customXml/item2.xml><?xml version="1.0" encoding="utf-8"?>
 <ct:contentTypeSchema xmlns:ct="http://schemas.microsoft.com/office/2006/metadata/contentType" xmlns:ma="http://schemas.microsoft.com/office/2006/metadata/properties/metaAttributes" ct:_="" ma:_="" ma:contentTypeName="Document" ma:contentTypeID="0x0101006E48668BF4693C4D8EDE6DD83BA6D488" ma:contentTypeVersion="11" ma:contentTypeDescription="Create a new document." ma:contentTypeScope="" ma:versionID="b5df3a09792a19775e0bd71d589f7ce9">
   <xsd:schema xmlns:xsd="http://www.w3.org/2001/XMLSchema" xmlns:xs="http://www.w3.org/2001/XMLSchema" xmlns:p="http://schemas.microsoft.com/office/2006/metadata/properties" xmlns:ns2="dd54791f-0eb0-4a49-b91c-ef3dfb2cb828" xmlns:ns3="27d36d9f-26db-46cb-9961-6ee5a10bf065" targetNamespace="http://schemas.microsoft.com/office/2006/metadata/properties" ma:root="true" ma:fieldsID="c01486ce934e0fc3e37c1d39a64d117a" ns2:_="" ns3:_="">
     <xsd:import namespace="dd54791f-0eb0-4a49-b91c-ef3dfb2cb828"/>
@@ -5363,6 +5278,12 @@
 </ct:contentTypeSchema>
 </file>
 
+<file path=customXml/item2.xml><?xml version="1.0" encoding="utf-8"?>
+<p:properties xmlns:p="http://schemas.microsoft.com/office/2006/metadata/properties" xmlns:xsi="http://www.w3.org/2001/XMLSchema-instance" xmlns:pc="http://schemas.microsoft.com/office/infopath/2007/PartnerControls">
+  <documentManagement/>
+</p:properties>
+</file>
+
 <file path=customXml/item3.xml><?xml version="1.0" encoding="utf-8"?>
 <?mso-contentType ?>
 <FormTemplates xmlns="http://schemas.microsoft.com/sharepoint/v3/contenttype/forms">
@@ -5373,15 +5294,6 @@
 </file>
 
 <file path=customXml/itemProps1.xml><?xml version="1.0" encoding="utf-8"?>
-<ds:datastoreItem xmlns:ds="http://schemas.openxmlformats.org/officeDocument/2006/customXml" ds:itemID="{A2B481FF-81EF-4FB6-8E4A-5574FEAEC403}">
-  <ds:schemaRefs>
-    <ds:schemaRef ds:uri="http://schemas.microsoft.com/office/2006/metadata/properties"/>
-    <ds:schemaRef ds:uri="http://schemas.microsoft.com/office/infopath/2007/PartnerControls"/>
-  </ds:schemaRefs>
-</ds:datastoreItem>
-</file>
-
-<file path=customXml/itemProps2.xml><?xml version="1.0" encoding="utf-8"?>
 <ds:datastoreItem xmlns:ds="http://schemas.openxmlformats.org/officeDocument/2006/customXml" ds:itemID="{FA391724-9BA2-4ACA-9D57-4B10D67B551B}">
   <ds:schemaRefs>
     <ds:schemaRef ds:uri="http://schemas.microsoft.com/office/2006/metadata/contentType"/>
@@ -5400,6 +5312,15 @@
 </ds:datastoreItem>
 </file>
 
+<file path=customXml/itemProps2.xml><?xml version="1.0" encoding="utf-8"?>
+<ds:datastoreItem xmlns:ds="http://schemas.openxmlformats.org/officeDocument/2006/customXml" ds:itemID="{A2B481FF-81EF-4FB6-8E4A-5574FEAEC403}">
+  <ds:schemaRefs>
+    <ds:schemaRef ds:uri="http://schemas.microsoft.com/office/2006/metadata/properties"/>
+    <ds:schemaRef ds:uri="http://schemas.microsoft.com/office/infopath/2007/PartnerControls"/>
+  </ds:schemaRefs>
+</ds:datastoreItem>
+</file>
+
 <file path=customXml/itemProps3.xml><?xml version="1.0" encoding="utf-8"?>
 <ds:datastoreItem xmlns:ds="http://schemas.openxmlformats.org/officeDocument/2006/customXml" ds:itemID="{D252DBE1-5A38-4427-8D4C-1692C2D99741}">
   <ds:schemaRefs>

</xml_diff>